<commit_message>
First Commit. MainForm (buttonAddNote_Click, buttonAddNewProblem_Click, buttonRemoveProblem_Click, buttonStartNewNode_Click) NoteManager(LoadNote, SaveNote, AddNote, ListNotes, GetNextNoteId) Note (Object created) ValidationHelper( IsValidPatientName, IsValidPatientDOB )
</commit_message>
<xml_diff>
--- a/Planning_Assignment3.docx
+++ b/Planning_Assignment3.docx
@@ -57,14 +57,12 @@
           <w:lang w:val="en-US"/>
         </w:rPr>
       </w:pPr>
-      <w:proofErr w:type="spellStart"/>
       <w:r>
         <w:rPr>
           <w:lang w:val="en-US"/>
         </w:rPr>
         <w:t>NoteManager</w:t>
       </w:r>
-      <w:proofErr w:type="spellEnd"/>
     </w:p>
     <w:p>
       <w:pPr>
@@ -77,14 +75,12 @@
           <w:lang w:val="en-US"/>
         </w:rPr>
       </w:pPr>
-      <w:proofErr w:type="spellStart"/>
       <w:r>
         <w:rPr>
           <w:lang w:val="en-US"/>
         </w:rPr>
         <w:t>MainForm</w:t>
       </w:r>
-      <w:proofErr w:type="spellEnd"/>
     </w:p>
     <w:p>
       <w:pPr>
@@ -115,14 +111,12 @@
           <w:lang w:val="en-US"/>
         </w:rPr>
       </w:pPr>
-      <w:proofErr w:type="spellStart"/>
       <w:r>
         <w:rPr>
           <w:lang w:val="en-US"/>
         </w:rPr>
         <w:t>ValidationHelper</w:t>
       </w:r>
-      <w:proofErr w:type="spellEnd"/>
     </w:p>
     <w:p>
       <w:pPr>
@@ -183,14 +177,12 @@
           <w:lang w:val="en-US"/>
         </w:rPr>
       </w:pPr>
-      <w:proofErr w:type="spellStart"/>
       <w:r>
         <w:rPr>
           <w:lang w:val="en-US"/>
         </w:rPr>
         <w:t>NoteId</w:t>
       </w:r>
-      <w:proofErr w:type="spellEnd"/>
     </w:p>
     <w:p>
       <w:pPr>
@@ -227,14 +219,12 @@
           <w:lang w:val="en-US"/>
         </w:rPr>
       </w:pPr>
-      <w:proofErr w:type="spellStart"/>
       <w:r>
         <w:rPr>
           <w:lang w:val="en-US"/>
         </w:rPr>
         <w:t>PatientName</w:t>
       </w:r>
-      <w:proofErr w:type="spellEnd"/>
     </w:p>
     <w:p>
       <w:pPr>
@@ -271,14 +261,12 @@
           <w:lang w:val="en-US"/>
         </w:rPr>
       </w:pPr>
-      <w:proofErr w:type="spellStart"/>
       <w:r>
         <w:rPr>
           <w:lang w:val="en-US"/>
         </w:rPr>
         <w:t>PatientDOB</w:t>
       </w:r>
-      <w:proofErr w:type="spellEnd"/>
     </w:p>
     <w:p>
       <w:pPr>
@@ -309,14 +297,12 @@
           <w:lang w:val="en-US"/>
         </w:rPr>
       </w:pPr>
-      <w:proofErr w:type="spellStart"/>
       <w:r>
         <w:rPr>
           <w:lang w:val="en-US"/>
         </w:rPr>
         <w:t>PatientProblems</w:t>
       </w:r>
-      <w:proofErr w:type="spellEnd"/>
     </w:p>
     <w:p>
       <w:pPr>
@@ -333,16 +319,8 @@
         <w:rPr>
           <w:lang w:val="en-US"/>
         </w:rPr>
-        <w:t xml:space="preserve">List </w:t>
-      </w:r>
-      <w:proofErr w:type="gramStart"/>
-      <w:r>
-        <w:rPr>
-          <w:lang w:val="en-US"/>
-        </w:rPr>
-        <w:t>string</w:t>
-      </w:r>
-      <w:proofErr w:type="gramEnd"/>
+        <w:t>List string</w:t>
+      </w:r>
     </w:p>
     <w:p>
       <w:pPr>
@@ -355,14 +333,12 @@
           <w:lang w:val="en-US"/>
         </w:rPr>
       </w:pPr>
-      <w:proofErr w:type="spellStart"/>
       <w:r>
         <w:rPr>
           <w:lang w:val="en-US"/>
         </w:rPr>
         <w:t>NoteContent</w:t>
       </w:r>
-      <w:proofErr w:type="spellEnd"/>
     </w:p>
     <w:p>
       <w:pPr>
@@ -393,16 +369,8 @@
         <w:rPr>
           <w:lang w:val="en-US"/>
         </w:rPr>
-        <w:t xml:space="preserve">Class </w:t>
-      </w:r>
-      <w:proofErr w:type="spellStart"/>
-      <w:r>
-        <w:rPr>
-          <w:lang w:val="en-US"/>
-        </w:rPr>
-        <w:t>NoteManager</w:t>
-      </w:r>
-      <w:proofErr w:type="spellEnd"/>
+        <w:t>Class NoteManager</w:t>
+      </w:r>
     </w:p>
     <w:p>
       <w:pPr>
@@ -452,16 +420,8 @@
         <w:rPr>
           <w:lang w:val="en-US"/>
         </w:rPr>
-        <w:t xml:space="preserve">List with the </w:t>
-      </w:r>
-      <w:proofErr w:type="gramStart"/>
-      <w:r>
-        <w:rPr>
-          <w:lang w:val="en-US"/>
-        </w:rPr>
-        <w:t>notes</w:t>
-      </w:r>
-      <w:proofErr w:type="gramEnd"/>
+        <w:t>List with the notes</w:t>
+      </w:r>
     </w:p>
     <w:p>
       <w:pPr>
@@ -478,16 +438,8 @@
         <w:rPr>
           <w:lang w:val="en-US"/>
         </w:rPr>
-        <w:t xml:space="preserve">List for object </w:t>
-      </w:r>
-      <w:proofErr w:type="gramStart"/>
-      <w:r>
-        <w:rPr>
-          <w:lang w:val="en-US"/>
-        </w:rPr>
-        <w:t>Note</w:t>
-      </w:r>
-      <w:proofErr w:type="gramEnd"/>
+        <w:t>List for object Note</w:t>
+      </w:r>
     </w:p>
     <w:p>
       <w:pPr>
@@ -500,14 +452,12 @@
           <w:lang w:val="en-US"/>
         </w:rPr>
       </w:pPr>
-      <w:proofErr w:type="spellStart"/>
-      <w:r>
-        <w:rPr>
-          <w:lang w:val="en-US"/>
-        </w:rPr>
-        <w:t>filePath</w:t>
-      </w:r>
-      <w:proofErr w:type="spellEnd"/>
+      <w:r>
+        <w:rPr>
+          <w:lang w:val="en-US"/>
+        </w:rPr>
+        <w:t>FileName</w:t>
+      </w:r>
     </w:p>
     <w:p>
       <w:pPr>
@@ -552,14 +502,12 @@
           <w:lang w:val="en-US"/>
         </w:rPr>
       </w:pPr>
-      <w:proofErr w:type="spellStart"/>
       <w:r>
         <w:rPr>
           <w:lang w:val="en-US"/>
         </w:rPr>
         <w:t>LoadNote</w:t>
       </w:r>
-      <w:proofErr w:type="spellEnd"/>
     </w:p>
     <w:p>
       <w:pPr>
@@ -576,16 +524,8 @@
         <w:rPr>
           <w:lang w:val="en-US"/>
         </w:rPr>
-        <w:t xml:space="preserve">Load the notes from the </w:t>
-      </w:r>
-      <w:proofErr w:type="gramStart"/>
-      <w:r>
-        <w:rPr>
-          <w:lang w:val="en-US"/>
-        </w:rPr>
-        <w:t>file</w:t>
-      </w:r>
-      <w:proofErr w:type="gramEnd"/>
+        <w:t>Load the notes from the file</w:t>
+      </w:r>
     </w:p>
     <w:p>
       <w:pPr>
@@ -614,16 +554,8 @@
         <w:rPr>
           <w:lang w:val="en-US"/>
         </w:rPr>
-        <w:t xml:space="preserve"> the </w:t>
-      </w:r>
-      <w:proofErr w:type="gramStart"/>
-      <w:r>
-        <w:rPr>
-          <w:lang w:val="en-US"/>
-        </w:rPr>
-        <w:t>content</w:t>
-      </w:r>
-      <w:proofErr w:type="gramEnd"/>
+        <w:t xml:space="preserve"> the content</w:t>
+      </w:r>
     </w:p>
     <w:p>
       <w:pPr>
@@ -654,7 +586,6 @@
           <w:lang w:val="en-US"/>
         </w:rPr>
       </w:pPr>
-      <w:proofErr w:type="spellStart"/>
       <w:r>
         <w:rPr>
           <w:lang w:val="en-US"/>
@@ -662,7 +593,6 @@
         <w:lastRenderedPageBreak/>
         <w:t>SaveNote</w:t>
       </w:r>
-      <w:proofErr w:type="spellEnd"/>
     </w:p>
     <w:p>
       <w:pPr>
@@ -679,16 +609,8 @@
         <w:rPr>
           <w:lang w:val="en-US"/>
         </w:rPr>
-        <w:t xml:space="preserve">Save/Write the note to the </w:t>
-      </w:r>
-      <w:proofErr w:type="gramStart"/>
-      <w:r>
-        <w:rPr>
-          <w:lang w:val="en-US"/>
-        </w:rPr>
-        <w:t>file</w:t>
-      </w:r>
-      <w:proofErr w:type="gramEnd"/>
+        <w:t>Save/Write the note to the file</w:t>
+      </w:r>
     </w:p>
     <w:p>
       <w:pPr>
@@ -701,14 +623,12 @@
           <w:lang w:val="en-US"/>
         </w:rPr>
       </w:pPr>
-      <w:proofErr w:type="spellStart"/>
       <w:r>
         <w:rPr>
           <w:lang w:val="en-US"/>
         </w:rPr>
         <w:t>UpdateNote</w:t>
       </w:r>
-      <w:proofErr w:type="spellEnd"/>
     </w:p>
     <w:p>
       <w:pPr>
@@ -725,16 +645,8 @@
         <w:rPr>
           <w:lang w:val="en-US"/>
         </w:rPr>
-        <w:t xml:space="preserve">Update the content of a specific </w:t>
-      </w:r>
-      <w:proofErr w:type="gramStart"/>
-      <w:r>
-        <w:rPr>
-          <w:lang w:val="en-US"/>
-        </w:rPr>
-        <w:t>note</w:t>
-      </w:r>
-      <w:proofErr w:type="gramEnd"/>
+        <w:t>Update the content of a specific note</w:t>
+      </w:r>
     </w:p>
     <w:p>
       <w:pPr>
@@ -765,14 +677,12 @@
           <w:lang w:val="en-US"/>
         </w:rPr>
       </w:pPr>
-      <w:proofErr w:type="spellStart"/>
       <w:r>
         <w:rPr>
           <w:lang w:val="en-US"/>
         </w:rPr>
         <w:t>AddNote</w:t>
       </w:r>
-      <w:proofErr w:type="spellEnd"/>
     </w:p>
     <w:p>
       <w:pPr>
@@ -789,16 +699,8 @@
         <w:rPr>
           <w:lang w:val="en-US"/>
         </w:rPr>
-        <w:t xml:space="preserve">Add a new </w:t>
-      </w:r>
-      <w:proofErr w:type="gramStart"/>
-      <w:r>
-        <w:rPr>
-          <w:lang w:val="en-US"/>
-        </w:rPr>
-        <w:t>note</w:t>
-      </w:r>
-      <w:proofErr w:type="gramEnd"/>
+        <w:t>Add a new note</w:t>
+      </w:r>
     </w:p>
     <w:p>
       <w:pPr>
@@ -815,16 +717,8 @@
         <w:rPr>
           <w:lang w:val="en-US"/>
         </w:rPr>
-        <w:t xml:space="preserve">Managing the </w:t>
-      </w:r>
-      <w:proofErr w:type="spellStart"/>
-      <w:r>
-        <w:rPr>
-          <w:lang w:val="en-US"/>
-        </w:rPr>
-        <w:t>UniqueId</w:t>
-      </w:r>
-      <w:proofErr w:type="spellEnd"/>
+        <w:t>Managing the UniqueId</w:t>
+      </w:r>
     </w:p>
     <w:p>
       <w:pPr>
@@ -837,14 +731,12 @@
           <w:lang w:val="en-US"/>
         </w:rPr>
       </w:pPr>
-      <w:proofErr w:type="spellStart"/>
       <w:r>
         <w:rPr>
           <w:lang w:val="en-US"/>
         </w:rPr>
         <w:t>DeleteNote</w:t>
       </w:r>
-      <w:proofErr w:type="spellEnd"/>
     </w:p>
     <w:p>
       <w:pPr>
@@ -861,16 +753,8 @@
         <w:rPr>
           <w:lang w:val="en-US"/>
         </w:rPr>
-        <w:t xml:space="preserve">Delete a specific </w:t>
-      </w:r>
-      <w:proofErr w:type="gramStart"/>
-      <w:r>
-        <w:rPr>
-          <w:lang w:val="en-US"/>
-        </w:rPr>
-        <w:t>note</w:t>
-      </w:r>
-      <w:proofErr w:type="gramEnd"/>
+        <w:t>Delete a specific note</w:t>
+      </w:r>
     </w:p>
     <w:p>
       <w:pPr>
@@ -901,14 +785,12 @@
           <w:lang w:val="en-US"/>
         </w:rPr>
       </w:pPr>
-      <w:proofErr w:type="spellStart"/>
       <w:r>
         <w:rPr>
           <w:lang w:val="en-US"/>
         </w:rPr>
         <w:t>ListNotes</w:t>
       </w:r>
-      <w:proofErr w:type="spellEnd"/>
     </w:p>
     <w:p>
       <w:pPr>
@@ -925,16 +807,8 @@
         <w:rPr>
           <w:lang w:val="en-US"/>
         </w:rPr>
-        <w:t xml:space="preserve">List with all </w:t>
-      </w:r>
-      <w:proofErr w:type="gramStart"/>
-      <w:r>
-        <w:rPr>
-          <w:lang w:val="en-US"/>
-        </w:rPr>
-        <w:t>notes</w:t>
-      </w:r>
-      <w:proofErr w:type="gramEnd"/>
+        <w:t>List with all notes</w:t>
+      </w:r>
     </w:p>
     <w:p>
       <w:pPr>
@@ -947,35 +821,20 @@
         <w:rPr>
           <w:lang w:val="en-US"/>
         </w:rPr>
-        <w:t xml:space="preserve">Class </w:t>
-      </w:r>
-      <w:proofErr w:type="spellStart"/>
-      <w:r>
-        <w:rPr>
-          <w:lang w:val="en-US"/>
-        </w:rPr>
-        <w:t>MainForm</w:t>
-      </w:r>
-      <w:proofErr w:type="spellEnd"/>
-    </w:p>
-    <w:p>
-      <w:pPr>
-        <w:rPr>
-          <w:lang w:val="en-US"/>
-        </w:rPr>
-      </w:pPr>
-      <w:r>
-        <w:rPr>
-          <w:lang w:val="en-US"/>
-        </w:rPr>
-        <w:t xml:space="preserve">Class with all the </w:t>
-      </w:r>
-      <w:proofErr w:type="spellStart"/>
-      <w:r>
-        <w:rPr>
-          <w:lang w:val="en-US"/>
-        </w:rPr>
-        <w:t>EventHandler</w:t>
+        <w:t>Class MainForm</w:t>
+      </w:r>
+    </w:p>
+    <w:p>
+      <w:pPr>
+        <w:rPr>
+          <w:lang w:val="en-US"/>
+        </w:rPr>
+      </w:pPr>
+      <w:r>
+        <w:rPr>
+          <w:lang w:val="en-US"/>
+        </w:rPr>
+        <w:t>Class with all the EventHandler</w:t>
       </w:r>
       <w:r>
         <w:rPr>
@@ -983,7 +842,6 @@
         </w:rPr>
         <w:t>s</w:t>
       </w:r>
-      <w:proofErr w:type="spellEnd"/>
       <w:r>
         <w:rPr>
           <w:lang w:val="en-US"/>
@@ -1050,14 +908,12 @@
           <w:lang w:val="en-US"/>
         </w:rPr>
       </w:pPr>
-      <w:proofErr w:type="spellStart"/>
       <w:r>
         <w:rPr>
           <w:lang w:val="en-US"/>
         </w:rPr>
         <w:t>VitalValue</w:t>
       </w:r>
-      <w:proofErr w:type="spellEnd"/>
     </w:p>
     <w:p>
       <w:pPr>
@@ -1088,14 +944,12 @@
           <w:lang w:val="en-US"/>
         </w:rPr>
       </w:pPr>
-      <w:proofErr w:type="spellStart"/>
       <w:r>
         <w:rPr>
           <w:lang w:val="en-US"/>
         </w:rPr>
         <w:t>VitalType</w:t>
       </w:r>
-      <w:proofErr w:type="spellEnd"/>
     </w:p>
     <w:p>
       <w:pPr>
@@ -1126,14 +980,12 @@
           <w:lang w:val="en-US"/>
         </w:rPr>
       </w:pPr>
-      <w:proofErr w:type="spellStart"/>
       <w:r>
         <w:rPr>
           <w:lang w:val="en-US"/>
         </w:rPr>
         <w:t>VitalUnit</w:t>
       </w:r>
-      <w:proofErr w:type="spellEnd"/>
     </w:p>
     <w:p>
       <w:pPr>
@@ -1182,14 +1034,12 @@
           <w:lang w:val="en-US"/>
         </w:rPr>
       </w:pPr>
-      <w:proofErr w:type="spellStart"/>
       <w:r>
         <w:rPr>
           <w:lang w:val="en-US"/>
         </w:rPr>
         <w:t>IsLow</w:t>
       </w:r>
-      <w:proofErr w:type="spellEnd"/>
     </w:p>
     <w:p>
       <w:pPr>
@@ -1220,14 +1070,12 @@
           <w:lang w:val="en-US"/>
         </w:rPr>
       </w:pPr>
-      <w:proofErr w:type="spellStart"/>
       <w:r>
         <w:rPr>
           <w:lang w:val="en-US"/>
         </w:rPr>
         <w:t>IsHigh</w:t>
       </w:r>
-      <w:proofErr w:type="spellEnd"/>
     </w:p>
     <w:p>
       <w:pPr>
@@ -1272,14 +1120,12 @@
           <w:lang w:val="en-US"/>
         </w:rPr>
       </w:pPr>
-      <w:proofErr w:type="spellStart"/>
       <w:r>
         <w:rPr>
           <w:lang w:val="en-US"/>
         </w:rPr>
         <w:t>CheckBP</w:t>
       </w:r>
-      <w:proofErr w:type="spellEnd"/>
     </w:p>
     <w:p>
       <w:pPr>
@@ -1296,16 +1142,8 @@
         <w:rPr>
           <w:lang w:val="en-US"/>
         </w:rPr>
-        <w:t xml:space="preserve">Check if the BP is low, high or </w:t>
-      </w:r>
-      <w:proofErr w:type="gramStart"/>
-      <w:r>
-        <w:rPr>
-          <w:lang w:val="en-US"/>
-        </w:rPr>
-        <w:t>normal</w:t>
-      </w:r>
-      <w:proofErr w:type="gramEnd"/>
+        <w:t>Check if the BP is low, high or normal</w:t>
+      </w:r>
     </w:p>
     <w:p>
       <w:pPr>
@@ -1318,14 +1156,12 @@
           <w:lang w:val="en-US"/>
         </w:rPr>
       </w:pPr>
-      <w:proofErr w:type="spellStart"/>
       <w:r>
         <w:rPr>
           <w:lang w:val="en-US"/>
         </w:rPr>
         <w:t>CheckHR</w:t>
       </w:r>
-      <w:proofErr w:type="spellEnd"/>
     </w:p>
     <w:p>
       <w:pPr>
@@ -1342,16 +1178,8 @@
         <w:rPr>
           <w:lang w:val="en-US"/>
         </w:rPr>
-        <w:t xml:space="preserve">Check if the HR is low, high or </w:t>
-      </w:r>
-      <w:proofErr w:type="gramStart"/>
-      <w:r>
-        <w:rPr>
-          <w:lang w:val="en-US"/>
-        </w:rPr>
-        <w:t>normal</w:t>
-      </w:r>
-      <w:proofErr w:type="gramEnd"/>
+        <w:t>Check if the HR is low, high or normal</w:t>
+      </w:r>
     </w:p>
     <w:p>
       <w:pPr>
@@ -1364,14 +1192,12 @@
           <w:lang w:val="en-US"/>
         </w:rPr>
       </w:pPr>
-      <w:proofErr w:type="spellStart"/>
       <w:r>
         <w:rPr>
           <w:lang w:val="en-US"/>
         </w:rPr>
         <w:t>AddHighOrLow</w:t>
       </w:r>
-      <w:proofErr w:type="spellEnd"/>
     </w:p>
     <w:p>
       <w:pPr>
@@ -1389,16 +1215,8 @@
           <w:lang w:val="en-US"/>
         </w:rPr>
         <w:lastRenderedPageBreak/>
-        <w:t xml:space="preserve">Add the High or Low to the </w:t>
-      </w:r>
-      <w:proofErr w:type="gramStart"/>
-      <w:r>
-        <w:rPr>
-          <w:lang w:val="en-US"/>
-        </w:rPr>
-        <w:t>string</w:t>
-      </w:r>
-      <w:proofErr w:type="gramEnd"/>
+        <w:t>Add the High or Low to the string</w:t>
+      </w:r>
     </w:p>
     <w:p>
       <w:pPr>
@@ -1411,14 +1229,12 @@
           <w:lang w:val="en-US"/>
         </w:rPr>
       </w:pPr>
-      <w:proofErr w:type="spellStart"/>
       <w:r>
         <w:rPr>
           <w:lang w:val="en-US"/>
         </w:rPr>
         <w:t>AddUnit</w:t>
       </w:r>
-      <w:proofErr w:type="spellEnd"/>
     </w:p>
     <w:p>
       <w:pPr>
@@ -1435,16 +1251,8 @@
         <w:rPr>
           <w:lang w:val="en-US"/>
         </w:rPr>
-        <w:t xml:space="preserve">Add the unit to the </w:t>
-      </w:r>
-      <w:proofErr w:type="gramStart"/>
-      <w:r>
-        <w:rPr>
-          <w:lang w:val="en-US"/>
-        </w:rPr>
-        <w:t>string</w:t>
-      </w:r>
-      <w:proofErr w:type="gramEnd"/>
+        <w:t>Add the unit to the string</w:t>
+      </w:r>
     </w:p>
     <w:p>
       <w:pPr>
@@ -1457,14 +1265,12 @@
           <w:lang w:val="en-US"/>
         </w:rPr>
       </w:pPr>
-      <w:proofErr w:type="spellStart"/>
       <w:r>
         <w:rPr>
           <w:lang w:val="en-US"/>
         </w:rPr>
         <w:t>ListVitals</w:t>
       </w:r>
-      <w:proofErr w:type="spellEnd"/>
     </w:p>
     <w:p>
       <w:pPr>
@@ -1481,16 +1287,8 @@
         <w:rPr>
           <w:lang w:val="en-US"/>
         </w:rPr>
-        <w:t xml:space="preserve">List all the Vitals after the methods above are </w:t>
-      </w:r>
-      <w:proofErr w:type="gramStart"/>
-      <w:r>
-        <w:rPr>
-          <w:lang w:val="en-US"/>
-        </w:rPr>
-        <w:t>done</w:t>
-      </w:r>
-      <w:proofErr w:type="gramEnd"/>
+        <w:t>List all the Vitals after the methods above are done</w:t>
+      </w:r>
     </w:p>
     <w:p>
       <w:pPr>
@@ -1510,16 +1308,8 @@
         <w:rPr>
           <w:lang w:val="en-US"/>
         </w:rPr>
-        <w:t xml:space="preserve">Class </w:t>
-      </w:r>
-      <w:proofErr w:type="spellStart"/>
-      <w:r>
-        <w:rPr>
-          <w:lang w:val="en-US"/>
-        </w:rPr>
-        <w:t>ValidationHelper</w:t>
-      </w:r>
-      <w:proofErr w:type="spellEnd"/>
+        <w:t>Class ValidationHelper</w:t>
+      </w:r>
     </w:p>
     <w:p>
       <w:pPr>
@@ -1559,14 +1349,12 @@
           <w:lang w:val="en-US"/>
         </w:rPr>
       </w:pPr>
-      <w:proofErr w:type="spellStart"/>
       <w:r>
         <w:rPr>
           <w:lang w:val="en-US"/>
         </w:rPr>
         <w:t>IsUniqueId</w:t>
       </w:r>
-      <w:proofErr w:type="spellEnd"/>
     </w:p>
     <w:p>
       <w:pPr>
@@ -1583,18 +1371,8 @@
         <w:rPr>
           <w:lang w:val="en-US"/>
         </w:rPr>
-        <w:t xml:space="preserve">Manage the unique </w:t>
-      </w:r>
-      <w:proofErr w:type="spellStart"/>
-      <w:proofErr w:type="gramStart"/>
-      <w:r>
-        <w:rPr>
-          <w:lang w:val="en-US"/>
-        </w:rPr>
-        <w:t>NoteId</w:t>
-      </w:r>
-      <w:proofErr w:type="spellEnd"/>
-      <w:proofErr w:type="gramEnd"/>
+        <w:t>Manage the unique NoteId</w:t>
+      </w:r>
     </w:p>
     <w:p>
       <w:pPr>
@@ -1607,14 +1385,12 @@
           <w:lang w:val="en-US"/>
         </w:rPr>
       </w:pPr>
-      <w:proofErr w:type="spellStart"/>
       <w:r>
         <w:rPr>
           <w:lang w:val="en-US"/>
         </w:rPr>
         <w:t>ValidateInput</w:t>
       </w:r>
-      <w:proofErr w:type="spellEnd"/>
     </w:p>
     <w:p>
       <w:pPr>
@@ -1627,28 +1403,12 @@
           <w:lang w:val="en-US"/>
         </w:rPr>
       </w:pPr>
-      <w:proofErr w:type="spellStart"/>
-      <w:r>
-        <w:rPr>
-          <w:lang w:val="en-US"/>
-        </w:rPr>
-        <w:t>Vaildate</w:t>
-      </w:r>
-      <w:proofErr w:type="spellEnd"/>
-      <w:r>
-        <w:rPr>
-          <w:lang w:val="en-US"/>
-        </w:rPr>
-        <w:t xml:space="preserve"> all the inputs as </w:t>
-      </w:r>
-      <w:proofErr w:type="gramStart"/>
-      <w:r>
-        <w:rPr>
-          <w:lang w:val="en-US"/>
-        </w:rPr>
-        <w:t>requested</w:t>
-      </w:r>
-      <w:proofErr w:type="gramEnd"/>
+      <w:r>
+        <w:rPr>
+          <w:lang w:val="en-US"/>
+        </w:rPr>
+        <w:t>Vaildate all the inputs as requested</w:t>
+      </w:r>
     </w:p>
     <w:p>
       <w:pPr>

</xml_diff>